<commit_message>
Pushing assignment 1.2 rev1 3/9/25
</commit_message>
<xml_diff>
--- a/module-1/luttrell_Mod1_2.docx
+++ b/module-1/luttrell_Mod1_2.docx
@@ -25,6 +25,9 @@
         <w:ind w:left="1080"/>
       </w:pPr>
       <w:r>
+        <w:rPr>
+          <w:noProof/>
+        </w:rPr>
         <w:drawing>
           <wp:inline distT="0" distB="0" distL="0" distR="0" wp14:anchorId="5A2AA6D5" wp14:editId="38FC1899">
             <wp:extent cx="5159357" cy="7591425"/>
@@ -60,6 +63,62 @@
             </a:graphic>
           </wp:inline>
         </w:drawing>
+      </w:r>
+    </w:p>
+    <w:p>
+      <w:pPr>
+        <w:ind w:left="1080"/>
+      </w:pPr>
+      <w:r>
+        <w:lastRenderedPageBreak/>
+        <w:drawing>
+          <wp:inline distT="0" distB="0" distL="0" distR="0" wp14:anchorId="6D558E85" wp14:editId="6F8430EB">
+            <wp:extent cx="5943600" cy="2827655"/>
+            <wp:effectExtent l="0" t="0" r="0" b="0"/>
+            <wp:docPr id="568487162" name="Picture 1" descr="A screenshot of a computer&#10;&#10;AI-generated content may be incorrect."/>
+            <wp:cNvGraphicFramePr>
+              <a:graphicFrameLocks xmlns:a="http://schemas.openxmlformats.org/drawingml/2006/main" noChangeAspect="1"/>
+            </wp:cNvGraphicFramePr>
+            <a:graphic xmlns:a="http://schemas.openxmlformats.org/drawingml/2006/main">
+              <a:graphicData uri="http://schemas.openxmlformats.org/drawingml/2006/picture">
+                <pic:pic xmlns:pic="http://schemas.openxmlformats.org/drawingml/2006/picture">
+                  <pic:nvPicPr>
+                    <pic:cNvPr id="568487162" name="Picture 1" descr="A screenshot of a computer&#10;&#10;AI-generated content may be incorrect."/>
+                    <pic:cNvPicPr/>
+                  </pic:nvPicPr>
+                  <pic:blipFill>
+                    <a:blip r:embed="rId6"/>
+                    <a:stretch>
+                      <a:fillRect/>
+                    </a:stretch>
+                  </pic:blipFill>
+                  <pic:spPr>
+                    <a:xfrm>
+                      <a:off x="0" y="0"/>
+                      <a:ext cx="5943600" cy="2827655"/>
+                    </a:xfrm>
+                    <a:prstGeom prst="rect">
+                      <a:avLst/>
+                    </a:prstGeom>
+                  </pic:spPr>
+                </pic:pic>
+              </a:graphicData>
+            </a:graphic>
+          </wp:inline>
+        </w:drawing>
+      </w:r>
+    </w:p>
+    <w:p>
+      <w:pPr>
+        <w:ind w:left="1080"/>
+      </w:pPr>
+    </w:p>
+    <w:p>
+      <w:pPr>
+        <w:ind w:left="1080"/>
+      </w:pPr>
+      <w:r>
+        <w:t>https://github.com/Aquinastine/csd-325/tree/main/module-1</w:t>
       </w:r>
     </w:p>
     <w:sectPr>
@@ -800,6 +859,7 @@
   <w:style w:type="character" w:default="1" w:styleId="DefaultParagraphFont">
     <w:name w:val="Default Paragraph Font"/>
     <w:uiPriority w:val="1"/>
+    <w:semiHidden/>
     <w:unhideWhenUsed/>
   </w:style>
   <w:style w:type="table" w:default="1" w:styleId="TableNormal">

</xml_diff>